<commit_message>
refactor code EvertDoc, and adding space if it needed
</commit_message>
<xml_diff>
--- a/test.docx
+++ b/test.docx
@@ -141,6 +141,7 @@
     <w:p>
       <w:pPr>
         <w:pStyle w:val="Normal"/>
+        <w:ind w:hanging="0"/>
         <w:rPr/>
       </w:pPr>
       <w:r>
@@ -279,6 +280,16 @@
     <w:p>
       <w:pPr>
         <w:pStyle w:val="Normal"/>
+        <w:jc w:val="center"/>
+        <w:rPr/>
+      </w:pPr>
+      <w:r>
+        <w:rPr/>
+      </w:r>
+    </w:p>
+    <w:p>
+      <w:pPr>
+        <w:pStyle w:val="Normal"/>
         <w:rPr/>
       </w:pPr>
       <w:r>
@@ -350,6 +361,20 @@
           <w:lang w:val="en-US"/>
         </w:rPr>
         <w:t>Toast</w:t>
+      </w:r>
+    </w:p>
+    <w:p>
+      <w:pPr>
+        <w:pStyle w:val="Normal"/>
+        <w:jc w:val="center"/>
+        <w:rPr>
+          <w:lang w:val="en-US"/>
+        </w:rPr>
+      </w:pPr>
+      <w:r>
+        <w:rPr>
+          <w:lang w:val="en-US"/>
+        </w:rPr>
       </w:r>
     </w:p>
     <w:p>

</xml_diff>